<commit_message>
Added sandbox level for me and edited GCD slightly
</commit_message>
<xml_diff>
--- a/Documentation/Game Concept Document.docx
+++ b/Documentation/Game Concept Document.docx
@@ -156,8 +156,6 @@
       <w:r>
         <w:t>Wand man is a rouge like bullet hell dungeon crawler with magic.</w:t>
       </w:r>
-      <w:bookmarkStart w:id="0" w:name="_GoBack"/>
-      <w:bookmarkEnd w:id="0"/>
     </w:p>
     <w:p>
       <w:pPr>
@@ -440,7 +438,13 @@
         </w:numPr>
       </w:pPr>
       <w:r>
-        <w:t>The ghost of a human soul. Or possible a child wearing a sheet. You decide.</w:t>
+        <w:t>The ghost of a human soul.</w:t>
+      </w:r>
+      <w:r>
+        <w:t xml:space="preserve"> Or possibly</w:t>
+      </w:r>
+      <w:r>
+        <w:t xml:space="preserve"> a child wearing a sheet. You decide.</w:t>
       </w:r>
     </w:p>
     <w:p>
@@ -547,10 +551,12 @@
           <w:numId w:val="10"/>
         </w:numPr>
       </w:pPr>
+      <w:bookmarkStart w:id="0" w:name="_GoBack"/>
       <w:r>
         <w:t>A dark wizard who dabbles in the black arts.</w:t>
       </w:r>
     </w:p>
+    <w:bookmarkEnd w:id="0"/>
     <w:p>
       <w:pPr>
         <w:pStyle w:val="ListParagraph"/>
@@ -710,7 +716,7 @@
 
 <file path=word/numbering.xml><?xml version="1.0" encoding="utf-8"?>
 <w:numbering xmlns:wpc="http://schemas.microsoft.com/office/word/2010/wordprocessingCanvas" xmlns:mc="http://schemas.openxmlformats.org/markup-compatibility/2006" xmlns:o="urn:schemas-microsoft-com:office:office" xmlns:r="http://schemas.openxmlformats.org/officeDocument/2006/relationships" xmlns:m="http://schemas.openxmlformats.org/officeDocument/2006/math" xmlns:v="urn:schemas-microsoft-com:vml" xmlns:wp14="http://schemas.microsoft.com/office/word/2010/wordprocessingDrawing" xmlns:wp="http://schemas.openxmlformats.org/drawingml/2006/wordprocessingDrawing" xmlns:w10="urn:schemas-microsoft-com:office:word" xmlns:w="http://schemas.openxmlformats.org/wordprocessingml/2006/main" xmlns:w14="http://schemas.microsoft.com/office/word/2010/wordml" xmlns:w15="http://schemas.microsoft.com/office/word/2012/wordml" xmlns:wpg="http://schemas.microsoft.com/office/word/2010/wordprocessingGroup" xmlns:wpi="http://schemas.microsoft.com/office/word/2010/wordprocessingInk" xmlns:wne="http://schemas.microsoft.com/office/word/2006/wordml" xmlns:wps="http://schemas.microsoft.com/office/word/2010/wordprocessingShape" mc:Ignorable="w14 w15 wp14">
-  <w:abstractNum w:abstractNumId="0">
+  <w:abstractNum w:abstractNumId="0" w15:restartNumberingAfterBreak="0">
     <w:nsid w:val="02150DC7"/>
     <w:multiLevelType w:val="hybridMultilevel"/>
     <w:tmpl w:val="7B8AD45A"/>
@@ -799,7 +805,7 @@
       </w:pPr>
     </w:lvl>
   </w:abstractNum>
-  <w:abstractNum w:abstractNumId="1">
+  <w:abstractNum w:abstractNumId="1" w15:restartNumberingAfterBreak="0">
     <w:nsid w:val="05A77E9C"/>
     <w:multiLevelType w:val="hybridMultilevel"/>
     <w:tmpl w:val="09E605B6"/>
@@ -885,7 +891,7 @@
       </w:pPr>
     </w:lvl>
   </w:abstractNum>
-  <w:abstractNum w:abstractNumId="2">
+  <w:abstractNum w:abstractNumId="2" w15:restartNumberingAfterBreak="0">
     <w:nsid w:val="0BE805F3"/>
     <w:multiLevelType w:val="hybridMultilevel"/>
     <w:tmpl w:val="C94C1F22"/>
@@ -974,7 +980,7 @@
       </w:pPr>
     </w:lvl>
   </w:abstractNum>
-  <w:abstractNum w:abstractNumId="3">
+  <w:abstractNum w:abstractNumId="3" w15:restartNumberingAfterBreak="0">
     <w:nsid w:val="2D2516ED"/>
     <w:multiLevelType w:val="hybridMultilevel"/>
     <w:tmpl w:val="560EA960"/>
@@ -1060,7 +1066,7 @@
       </w:pPr>
     </w:lvl>
   </w:abstractNum>
-  <w:abstractNum w:abstractNumId="4">
+  <w:abstractNum w:abstractNumId="4" w15:restartNumberingAfterBreak="0">
     <w:nsid w:val="2EFB158E"/>
     <w:multiLevelType w:val="hybridMultilevel"/>
     <w:tmpl w:val="1E8C44A4"/>
@@ -1149,7 +1155,7 @@
       </w:pPr>
     </w:lvl>
   </w:abstractNum>
-  <w:abstractNum w:abstractNumId="5">
+  <w:abstractNum w:abstractNumId="5" w15:restartNumberingAfterBreak="0">
     <w:nsid w:val="319D0E21"/>
     <w:multiLevelType w:val="hybridMultilevel"/>
     <w:tmpl w:val="B6AC8EAA"/>
@@ -1238,7 +1244,7 @@
       </w:pPr>
     </w:lvl>
   </w:abstractNum>
-  <w:abstractNum w:abstractNumId="6">
+  <w:abstractNum w:abstractNumId="6" w15:restartNumberingAfterBreak="0">
     <w:nsid w:val="3C6A62DB"/>
     <w:multiLevelType w:val="hybridMultilevel"/>
     <w:tmpl w:val="01489DEA"/>
@@ -1327,7 +1333,7 @@
       </w:pPr>
     </w:lvl>
   </w:abstractNum>
-  <w:abstractNum w:abstractNumId="7">
+  <w:abstractNum w:abstractNumId="7" w15:restartNumberingAfterBreak="0">
     <w:nsid w:val="4CDA1EFF"/>
     <w:multiLevelType w:val="hybridMultilevel"/>
     <w:tmpl w:val="CEB6BBE8"/>
@@ -1416,7 +1422,7 @@
       </w:pPr>
     </w:lvl>
   </w:abstractNum>
-  <w:abstractNum w:abstractNumId="8">
+  <w:abstractNum w:abstractNumId="8" w15:restartNumberingAfterBreak="0">
     <w:nsid w:val="4FFB1619"/>
     <w:multiLevelType w:val="hybridMultilevel"/>
     <w:tmpl w:val="B6E4CB28"/>
@@ -1529,7 +1535,7 @@
       </w:rPr>
     </w:lvl>
   </w:abstractNum>
-  <w:abstractNum w:abstractNumId="9">
+  <w:abstractNum w:abstractNumId="9" w15:restartNumberingAfterBreak="0">
     <w:nsid w:val="5DAB406D"/>
     <w:multiLevelType w:val="hybridMultilevel"/>
     <w:tmpl w:val="B67065AE"/>
@@ -1618,7 +1624,7 @@
       </w:pPr>
     </w:lvl>
   </w:abstractNum>
-  <w:abstractNum w:abstractNumId="10">
+  <w:abstractNum w:abstractNumId="10" w15:restartNumberingAfterBreak="0">
     <w:nsid w:val="5E331F98"/>
     <w:multiLevelType w:val="hybridMultilevel"/>
     <w:tmpl w:val="01EC075E"/>
@@ -1707,7 +1713,7 @@
       </w:pPr>
     </w:lvl>
   </w:abstractNum>
-  <w:abstractNum w:abstractNumId="11">
+  <w:abstractNum w:abstractNumId="11" w15:restartNumberingAfterBreak="0">
     <w:nsid w:val="7E986D00"/>
     <w:multiLevelType w:val="hybridMultilevel"/>
     <w:tmpl w:val="D71CE180"/>

</xml_diff>